<commit_message>
Updates based on Sept 2022 class
</commit_message>
<xml_diff>
--- a/presentation/Class_Guide.docx
+++ b/presentation/Class_Guide.docx
@@ -3635,9 +3635,25 @@
         </w:numPr>
       </w:pPr>
       <w:r>
-        <w:t>Use Hand Raise for completion/understanding</w:t>
-      </w:r>
-    </w:p>
+        <w:t>Use Hand Raise for completion/</w:t>
+      </w:r>
+      <w:r>
+        <w:t>understanding</w:t>
+      </w:r>
+    </w:p>
+    <w:p>
+      <w:pPr>
+        <w:pStyle w:val="ListParagraph"/>
+        <w:numPr>
+          <w:ilvl w:val="0"/>
+          <w:numId w:val="16"/>
+        </w:numPr>
+      </w:pPr>
+      <w:r>
+        <w:t>AND QUESTIONS</w:t>
+      </w:r>
+    </w:p>
+    <w:p/>
     <w:p>
       <w:pPr>
         <w:rPr>
@@ -4892,6 +4908,7 @@
           <w:rFonts w:ascii="Courier New" w:hAnsi="Courier New" w:cs="Courier New"/>
         </w:rPr>
       </w:pPr>
+      <w:proofErr w:type="gramStart"/>
       <w:r>
         <w:rPr>
           <w:rFonts w:ascii="Courier New" w:hAnsi="Courier New" w:cs="Courier New"/>
@@ -4906,6 +4923,7 @@
         </w:rPr>
         <w:t>(</w:t>
       </w:r>
+      <w:proofErr w:type="gramEnd"/>
       <w:r>
         <w:rPr>
           <w:rFonts w:ascii="Courier New" w:hAnsi="Courier New" w:cs="Courier New"/>
@@ -4949,6 +4967,7 @@
           <w:iCs/>
         </w:rPr>
       </w:pPr>
+      <w:proofErr w:type="gramStart"/>
       <w:r>
         <w:rPr>
           <w:b/>
@@ -4958,6 +4977,7 @@
         </w:rPr>
         <w:t>print(</w:t>
       </w:r>
+      <w:proofErr w:type="gramEnd"/>
       <w:r>
         <w:rPr>
           <w:i/>
@@ -5050,6 +5070,7 @@
           <w:numId w:val="26"/>
         </w:numPr>
       </w:pPr>
+      <w:proofErr w:type="gramStart"/>
       <w:r>
         <w:rPr>
           <w:b/>
@@ -5057,6 +5078,7 @@
         </w:rPr>
         <w:t>time.sleep</w:t>
       </w:r>
+      <w:proofErr w:type="gramEnd"/>
       <w:r>
         <w:t>(</w:t>
       </w:r>
@@ -5248,7 +5270,21 @@
         <w:rPr>
           <w:rFonts w:ascii="Courier New" w:hAnsi="Courier New" w:cs="Courier New"/>
         </w:rPr>
-        <w:t xml:space="preserve"> = primes[2]</w:t>
+        <w:t xml:space="preserve"> = </w:t>
+      </w:r>
+      <w:proofErr w:type="gramStart"/>
+      <w:r>
+        <w:rPr>
+          <w:rFonts w:ascii="Courier New" w:hAnsi="Courier New" w:cs="Courier New"/>
+        </w:rPr>
+        <w:t>primes[</w:t>
+      </w:r>
+      <w:proofErr w:type="gramEnd"/>
+      <w:r>
+        <w:rPr>
+          <w:rFonts w:ascii="Courier New" w:hAnsi="Courier New" w:cs="Courier New"/>
+        </w:rPr>
+        <w:t>2]</w:t>
       </w:r>
       <w:r>
         <w:rPr>
@@ -5567,7 +5603,21 @@
         <w:rPr>
           <w:szCs w:val="32"/>
         </w:rPr>
-        <w:t>(with at least .5 hour to go</w:t>
+        <w:t>(</w:t>
+      </w:r>
+      <w:proofErr w:type="gramStart"/>
+      <w:r>
+        <w:rPr>
+          <w:szCs w:val="32"/>
+        </w:rPr>
+        <w:t>with</w:t>
+      </w:r>
+      <w:proofErr w:type="gramEnd"/>
+      <w:r>
+        <w:rPr>
+          <w:szCs w:val="32"/>
+        </w:rPr>
+        <w:t xml:space="preserve"> at least .5 hour to go</w:t>
       </w:r>
       <w:r>
         <w:rPr>
@@ -5640,8 +5690,13 @@
     </w:p>
     <w:p>
       <w:r>
-        <w:t>For Fun !</w:t>
-      </w:r>
+        <w:t xml:space="preserve">For </w:t>
+      </w:r>
+      <w:proofErr w:type="gramStart"/>
+      <w:r>
+        <w:t>Fun !</w:t>
+      </w:r>
+      <w:proofErr w:type="gramEnd"/>
     </w:p>
     <w:p>
       <w:pPr>
@@ -6163,10 +6218,12 @@
       <w:pPr>
         <w:ind w:left="3960" w:firstLine="360"/>
       </w:pPr>
+      <w:proofErr w:type="gramStart"/>
       <w:r>
         <w:t>spoke(</w:t>
       </w:r>
       <w:proofErr w:type="spellStart"/>
+      <w:proofErr w:type="gramEnd"/>
       <w:r>
         <w:t>spoke_len</w:t>
       </w:r>
@@ -6187,10 +6244,12 @@
       <w:pPr>
         <w:ind w:left="4680"/>
       </w:pPr>
+      <w:proofErr w:type="gramStart"/>
       <w:r>
         <w:t>spoke(</w:t>
       </w:r>
       <w:proofErr w:type="spellStart"/>
+      <w:proofErr w:type="gramEnd"/>
       <w:r>
         <w:t>spoke_len</w:t>
       </w:r>
@@ -6252,7 +6311,15 @@
         <w:ind w:firstLine="360"/>
       </w:pPr>
       <w:r>
-        <w:t>print_args.py – demonstrate print()’s keywords sep, end</w:t>
+        <w:t xml:space="preserve">print_args.py – demonstrate </w:t>
+      </w:r>
+      <w:proofErr w:type="gramStart"/>
+      <w:r>
+        <w:t>print(</w:t>
+      </w:r>
+      <w:proofErr w:type="gramEnd"/>
+      <w:r>
+        <w:t>)’s keywords sep, end</w:t>
       </w:r>
     </w:p>
     <w:p>
@@ -6308,8 +6375,13 @@
     </w:p>
     <w:p>
       <w:r>
-        <w:t xml:space="preserve">            lists, tuples,...</w:t>
-      </w:r>
+        <w:t xml:space="preserve">            lists, </w:t>
+      </w:r>
+      <w:proofErr w:type="gramStart"/>
+      <w:r>
+        <w:t>tuples,...</w:t>
+      </w:r>
+      <w:proofErr w:type="gramEnd"/>
     </w:p>
     <w:p/>
     <w:p>
@@ -6411,7 +6483,15 @@
     </w:p>
     <w:p>
       <w:r>
-        <w:t xml:space="preserve"> Iteration 3:Say if guess is greater, less or equal)</w:t>
+        <w:t xml:space="preserve"> Iteration </w:t>
+      </w:r>
+      <w:proofErr w:type="gramStart"/>
+      <w:r>
+        <w:t>3:Say</w:t>
+      </w:r>
+      <w:proofErr w:type="gramEnd"/>
+      <w:r>
+        <w:t xml:space="preserve"> if guess is greater, less or equal)</w:t>
       </w:r>
     </w:p>
     <w:p>
@@ -6523,8 +6603,13 @@
         </w:numPr>
       </w:pPr>
       <w:r>
-        <w:t>A simple listing function</w:t>
-      </w:r>
+        <w:t xml:space="preserve">A simple listing </w:t>
+      </w:r>
+      <w:proofErr w:type="gramStart"/>
+      <w:r>
+        <w:t>function</w:t>
+      </w:r>
+      <w:proofErr w:type="gramEnd"/>
     </w:p>
     <w:p>
       <w:pPr>
@@ -6535,7 +6620,15 @@
       </w:pPr>
       <w:r>
         <w:lastRenderedPageBreak/>
-        <w:t>A place/file/module to hold the friends function(s)</w:t>
+        <w:t xml:space="preserve">A place/file/module to hold the </w:t>
+      </w:r>
+      <w:proofErr w:type="gramStart"/>
+      <w:r>
+        <w:t>friends</w:t>
+      </w:r>
+      <w:proofErr w:type="gramEnd"/>
+      <w:r>
+        <w:t xml:space="preserve"> function(s)</w:t>
       </w:r>
     </w:p>
     <w:p>
@@ -6865,107 +6958,116 @@
           <w:i/>
           <w:iCs/>
         </w:rPr>
-        <w:t xml:space="preserve">  trades_d,...</w:t>
-      </w:r>
-    </w:p>
-    <w:p>
-      <w:pPr>
+        <w:t xml:space="preserve">  trades_</w:t>
+      </w:r>
+      <w:proofErr w:type="gramStart"/>
+      <w:r>
         <w:rPr>
           <w:i/>
           <w:iCs/>
         </w:rPr>
-      </w:pPr>
-      <w:r>
+        <w:t>d,...</w:t>
+      </w:r>
+      <w:proofErr w:type="gramEnd"/>
+    </w:p>
+    <w:p>
+      <w:pPr>
         <w:rPr>
           <w:i/>
           <w:iCs/>
         </w:rPr>
-        <w:t xml:space="preserve">Using </w:t>
-      </w:r>
-      <w:proofErr w:type="spellStart"/>
+      </w:pPr>
       <w:r>
         <w:rPr>
           <w:i/>
           <w:iCs/>
         </w:rPr>
-        <w:t>file_explorer</w:t>
-      </w:r>
-      <w:proofErr w:type="spellEnd"/>
+        <w:t xml:space="preserve">Using </w:t>
+      </w:r>
+      <w:proofErr w:type="spellStart"/>
       <w:r>
         <w:rPr>
           <w:i/>
           <w:iCs/>
         </w:rPr>
-        <w:t>,</w:t>
-      </w:r>
-    </w:p>
-    <w:p>
-      <w:pPr>
+        <w:t>file_explorer</w:t>
+      </w:r>
+      <w:proofErr w:type="spellEnd"/>
+      <w:r>
         <w:rPr>
           <w:i/>
           <w:iCs/>
         </w:rPr>
-      </w:pPr>
-      <w:r>
+        <w:t>,</w:t>
+      </w:r>
+    </w:p>
+    <w:p>
+      <w:pPr>
         <w:rPr>
           <w:i/>
           <w:iCs/>
         </w:rPr>
-        <w:t>copy exercises/dictionaries/ to my_work/class_4/</w:t>
-      </w:r>
-    </w:p>
-    <w:p>
-      <w:pPr>
+      </w:pPr>
+      <w:r>
         <w:rPr>
           <w:i/>
           <w:iCs/>
         </w:rPr>
-      </w:pPr>
-      <w:r>
+        <w:t>copy exercises/dictionaries/ to my_work/class_4/</w:t>
+      </w:r>
+    </w:p>
+    <w:p>
+      <w:pPr>
         <w:rPr>
           <w:i/>
           <w:iCs/>
         </w:rPr>
-        <w:t xml:space="preserve">  exercises/dictionaries/dictionary_1.py</w:t>
-      </w:r>
-    </w:p>
-    <w:p>
-      <w:pPr>
+      </w:pPr>
+      <w:r>
         <w:rPr>
           <w:i/>
           <w:iCs/>
         </w:rPr>
-      </w:pPr>
-      <w:r>
+        <w:t xml:space="preserve">  exercises/dictionaries/dictionary_1.py</w:t>
+      </w:r>
+    </w:p>
+    <w:p>
+      <w:pPr>
         <w:rPr>
           <w:i/>
           <w:iCs/>
         </w:rPr>
-        <w:t xml:space="preserve">  exercises/dictionaries/dictionary_2.py</w:t>
-      </w:r>
-    </w:p>
-    <w:p>
-      <w:pPr>
+      </w:pPr>
+      <w:r>
         <w:rPr>
           <w:i/>
           <w:iCs/>
         </w:rPr>
-      </w:pPr>
-    </w:p>
-    <w:p>
-      <w:pPr>
-        <w:pStyle w:val="Heading2"/>
+        <w:t xml:space="preserve">  exercises/dictionaries/dictionary_2.py</w:t>
+      </w:r>
+    </w:p>
+    <w:p>
+      <w:pPr>
         <w:rPr>
           <w:i/>
           <w:iCs/>
         </w:rPr>
       </w:pPr>
-      <w:bookmarkStart w:id="29" w:name="_Toc110763494"/>
-      <w:r>
+    </w:p>
+    <w:p>
+      <w:pPr>
+        <w:pStyle w:val="Heading2"/>
         <w:rPr>
           <w:i/>
           <w:iCs/>
         </w:rPr>
+      </w:pPr>
+      <w:bookmarkStart w:id="29" w:name="_Toc110763494"/>
+      <w:r>
+        <w:rPr>
+          <w:i/>
+          <w:iCs/>
+        </w:rPr>
         <w:t>do motion.py example</w:t>
       </w:r>
       <w:bookmarkEnd w:id="29"/>
@@ -7081,7 +7183,23 @@
           <w:i/>
           <w:iCs/>
         </w:rPr>
-        <w:t># top line comment!</w:t>
+        <w:t xml:space="preserve"># </w:t>
+      </w:r>
+      <w:proofErr w:type="gramStart"/>
+      <w:r>
+        <w:rPr>
+          <w:i/>
+          <w:iCs/>
+        </w:rPr>
+        <w:t>top</w:t>
+      </w:r>
+      <w:proofErr w:type="gramEnd"/>
+      <w:r>
+        <w:rPr>
+          <w:i/>
+          <w:iCs/>
+        </w:rPr>
+        <w:t xml:space="preserve"> line comment!</w:t>
       </w:r>
     </w:p>
     <w:p>
@@ -7227,15 +7345,31 @@
           <w:iCs/>
         </w:rPr>
         <w:lastRenderedPageBreak/>
-        <w:t>print_board</w:t>
-      </w:r>
-      <w:proofErr w:type="spellEnd"/>
+        <w:t>print_</w:t>
+      </w:r>
+      <w:proofErr w:type="gramStart"/>
       <w:r>
         <w:rPr>
           <w:i/>
           <w:iCs/>
         </w:rPr>
-        <w:t>()</w:t>
+        <w:t>board</w:t>
+      </w:r>
+      <w:proofErr w:type="spellEnd"/>
+      <w:r>
+        <w:rPr>
+          <w:i/>
+          <w:iCs/>
+        </w:rPr>
+        <w:t>(</w:t>
+      </w:r>
+      <w:proofErr w:type="gramEnd"/>
+      <w:r>
+        <w:rPr>
+          <w:i/>
+          <w:iCs/>
+        </w:rPr>
+        <w:t>)</w:t>
       </w:r>
     </w:p>
     <w:p>
@@ -7335,52 +7469,86 @@
           <w:i/>
           <w:iCs/>
         </w:rPr>
-        <w:t>What could be added / improved ?</w:t>
-      </w:r>
-    </w:p>
-    <w:p>
-      <w:pPr>
+        <w:t xml:space="preserve">What could be added / </w:t>
+      </w:r>
+      <w:proofErr w:type="gramStart"/>
+      <w:r>
         <w:rPr>
           <w:i/>
           <w:iCs/>
         </w:rPr>
-      </w:pPr>
-      <w:r>
+        <w:t>improved ?</w:t>
+      </w:r>
+      <w:proofErr w:type="gramEnd"/>
+    </w:p>
+    <w:p>
+      <w:pPr>
         <w:rPr>
           <w:i/>
           <w:iCs/>
         </w:rPr>
-        <w:t>change empty to something their own</w:t>
-      </w:r>
-    </w:p>
-    <w:p>
-      <w:pPr>
+      </w:pPr>
+      <w:r>
         <w:rPr>
           <w:i/>
           <w:iCs/>
         </w:rPr>
-      </w:pPr>
-      <w:r>
+        <w:t>change empty to something their own</w:t>
+      </w:r>
+    </w:p>
+    <w:p>
+      <w:pPr>
         <w:rPr>
           <w:i/>
           <w:iCs/>
         </w:rPr>
-        <w:t>e.g. +, " "</w:t>
-      </w:r>
-    </w:p>
-    <w:p>
-      <w:pPr>
+      </w:pPr>
+      <w:proofErr w:type="gramStart"/>
+      <w:r>
         <w:rPr>
           <w:i/>
           <w:iCs/>
         </w:rPr>
-      </w:pPr>
+        <w:t>e.g.</w:t>
+      </w:r>
+      <w:proofErr w:type="gramEnd"/>
       <w:r>
         <w:rPr>
           <w:i/>
           <w:iCs/>
         </w:rPr>
-        <w:t>change board_width e.g. 9</w:t>
+        <w:t xml:space="preserve"> +, " "</w:t>
+      </w:r>
+    </w:p>
+    <w:p>
+      <w:pPr>
+        <w:rPr>
+          <w:i/>
+          <w:iCs/>
+        </w:rPr>
+      </w:pPr>
+      <w:r>
+        <w:rPr>
+          <w:i/>
+          <w:iCs/>
+        </w:rPr>
+        <w:t xml:space="preserve">change board_width </w:t>
+      </w:r>
+      <w:proofErr w:type="gramStart"/>
+      <w:r>
+        <w:rPr>
+          <w:i/>
+          <w:iCs/>
+        </w:rPr>
+        <w:t>e.g.</w:t>
+      </w:r>
+      <w:proofErr w:type="gramEnd"/>
+      <w:r>
+        <w:rPr>
+          <w:i/>
+          <w:iCs/>
+        </w:rPr>
+        <w:t xml:space="preserve"> 9</w:t>
       </w:r>
     </w:p>
     <w:p>
@@ -7514,7 +7682,23 @@
           <w:sz w:val="40"/>
           <w:szCs w:val="40"/>
         </w:rPr>
-        <w:t>Looping is accomplished via turtle ontimer() function calls</w:t>
+        <w:t xml:space="preserve">Looping is accomplished via turtle </w:t>
+      </w:r>
+      <w:proofErr w:type="gramStart"/>
+      <w:r>
+        <w:rPr>
+          <w:sz w:val="40"/>
+          <w:szCs w:val="40"/>
+        </w:rPr>
+        <w:t>ontimer(</w:t>
+      </w:r>
+      <w:proofErr w:type="gramEnd"/>
+      <w:r>
+        <w:rPr>
+          <w:sz w:val="40"/>
+          <w:szCs w:val="40"/>
+        </w:rPr>
+        <w:t>) function calls</w:t>
       </w:r>
     </w:p>
     <w:p>
@@ -7643,8 +7827,13 @@
         <w:t>‘</w:t>
       </w:r>
       <w:proofErr w:type="spellStart"/>
-      <w:r>
-        <w:t>size_inc</w:t>
+      <w:proofErr w:type="gramStart"/>
+      <w:r>
+        <w:t>size</w:t>
+      </w:r>
+      <w:proofErr w:type="gramEnd"/>
+      <w:r>
+        <w:t>_inc</w:t>
       </w:r>
       <w:proofErr w:type="spellEnd"/>
       <w:r>
@@ -7692,11 +7881,19 @@
       </w:r>
       <w:proofErr w:type="spellStart"/>
       <w:r>
-        <w:t>fireworks_start</w:t>
+        <w:t>fireworks_</w:t>
+      </w:r>
+      <w:proofErr w:type="gramStart"/>
+      <w:r>
+        <w:t>start</w:t>
       </w:r>
       <w:proofErr w:type="spellEnd"/>
       <w:r>
-        <w:t>()</w:t>
+        <w:t>(</w:t>
+      </w:r>
+      <w:proofErr w:type="gramEnd"/>
+      <w:r>
+        <w:t>)</w:t>
       </w:r>
     </w:p>
     <w:p>
@@ -7729,11 +7926,19 @@
       </w:r>
       <w:proofErr w:type="spellStart"/>
       <w:r>
-        <w:t>fireworks_update</w:t>
+        <w:t>fireworks_</w:t>
+      </w:r>
+      <w:proofErr w:type="gramStart"/>
+      <w:r>
+        <w:t>update</w:t>
       </w:r>
       <w:proofErr w:type="spellEnd"/>
       <w:r>
-        <w:t>,…)</w:t>
+        <w:t>,…</w:t>
+      </w:r>
+      <w:proofErr w:type="gramEnd"/>
+      <w:r>
+        <w:t>)</w:t>
       </w:r>
     </w:p>
     <w:p>
@@ -7875,11 +8080,19 @@
       </w:r>
       <w:proofErr w:type="spellStart"/>
       <w:r>
-        <w:t>firework_create</w:t>
+        <w:t>firework_</w:t>
+      </w:r>
+      <w:proofErr w:type="gramStart"/>
+      <w:r>
+        <w:t>create</w:t>
       </w:r>
       <w:proofErr w:type="spellEnd"/>
       <w:r>
-        <w:t>() to create new firework, replacing current firework</w:t>
+        <w:t>(</w:t>
+      </w:r>
+      <w:proofErr w:type="gramEnd"/>
+      <w:r>
+        <w:t>) to create new firework, replacing current firework</w:t>
       </w:r>
     </w:p>
     <w:p>
@@ -8199,7 +8412,15 @@
         <w:t xml:space="preserve">    </w:t>
       </w:r>
       <w:r>
-        <w:t>Classes – Examples  World Data/Action</w:t>
+        <w:t xml:space="preserve">Classes – </w:t>
+      </w:r>
+      <w:proofErr w:type="gramStart"/>
+      <w:r>
+        <w:t>Examples  World</w:t>
+      </w:r>
+      <w:proofErr w:type="gramEnd"/>
+      <w:r>
+        <w:t xml:space="preserve"> Data/Action</w:t>
       </w:r>
     </w:p>
     <w:p/>
@@ -8272,10 +8493,12 @@
         <w:t>Like colors (</w:t>
       </w:r>
       <w:proofErr w:type="spellStart"/>
+      <w:proofErr w:type="gramStart"/>
       <w:r>
         <w:t>red,green</w:t>
       </w:r>
       <w:proofErr w:type="spellEnd"/>
+      <w:proofErr w:type="gramEnd"/>
       <w:r>
         <w:t>) in traffic lights</w:t>
       </w:r>
@@ -8296,10 +8519,12 @@
         <w:t xml:space="preserve">Like arrow has </w:t>
       </w:r>
       <w:proofErr w:type="spellStart"/>
+      <w:proofErr w:type="gramStart"/>
       <w:r>
         <w:t>it</w:t>
       </w:r>
       <w:proofErr w:type="spellEnd"/>
+      <w:proofErr w:type="gramEnd"/>
       <w:r>
         <w:t xml:space="preserve"> own purpose</w:t>
       </w:r>
@@ -8604,7 +8829,15 @@
     </w:p>
     <w:p>
       <w:r>
-        <w:t xml:space="preserve">    usually linear often only read or write</w:t>
+        <w:t xml:space="preserve">    </w:t>
+      </w:r>
+      <w:proofErr w:type="gramStart"/>
+      <w:r>
+        <w:t>usually</w:t>
+      </w:r>
+      <w:proofErr w:type="gramEnd"/>
+      <w:r>
+        <w:t xml:space="preserve"> linear often only read or write</w:t>
       </w:r>
     </w:p>
     <w:p>
@@ -9082,7 +9315,23 @@
           <w:i/>
           <w:iCs/>
         </w:rPr>
-        <w:t>PowerPoint explanation  file.</w:t>
+        <w:t xml:space="preserve">PowerPoint </w:t>
+      </w:r>
+      <w:proofErr w:type="gramStart"/>
+      <w:r>
+        <w:rPr>
+          <w:i/>
+          <w:iCs/>
+        </w:rPr>
+        <w:t>explanation  file</w:t>
+      </w:r>
+      <w:proofErr w:type="gramEnd"/>
+      <w:r>
+        <w:rPr>
+          <w:i/>
+          <w:iCs/>
+        </w:rPr>
+        <w:t>.</w:t>
       </w:r>
     </w:p>
     <w:p>
@@ -11778,7 +12027,7 @@
   <w:abstractNum w:abstractNumId="25" w15:restartNumberingAfterBreak="0">
     <w:nsid w:val="64FA1973"/>
     <w:multiLevelType w:val="hybridMultilevel"/>
-    <w:tmpl w:val="71680200"/>
+    <w:tmpl w:val="6A969F2C"/>
     <w:lvl w:ilvl="0" w:tplc="04090001">
       <w:start w:val="1"/>
       <w:numFmt w:val="bullet"/>

</xml_diff>